<commit_message>
change the map and the mapping logic  'code-->flat_，flat_simple,type_ and origin_
</commit_message>
<xml_diff>
--- a/docx/test_file_1_.docx
+++ b/docx/test_file_1_.docx
@@ -76,12 +76,13 @@
     <w:tbl>
       <w:tblPr>
         <w:tblStyle w:val="a5"/>
-        <w:tblW w:w="9061" w:type="dxa"/>
+        <w:tblW w:w="10933" w:type="dxa"/>
         <w:tblLayout w:type="fixed"/>
         <w:tblLook w:val="04A0" w:firstRow="1" w:lastRow="0" w:firstColumn="1" w:lastColumn="0" w:noHBand="0" w:noVBand="1"/>
       </w:tblPr>
       <w:tblGrid>
         <w:gridCol w:w="809"/>
+        <w:gridCol w:w="1872"/>
         <w:gridCol w:w="1872"/>
         <w:gridCol w:w="1161"/>
         <w:gridCol w:w="1284"/>
@@ -134,6 +135,30 @@
             </w:pPr>
             <w:r>
               <w:rPr>
+                <w:rFonts w:ascii="Times New Roman" w:eastAsiaTheme="majorEastAsia" w:hAnsi="Times New Roman" w:cs="Times New Roman" w:hint="eastAsia"/>
+                <w:szCs w:val="21"/>
+              </w:rPr>
+              <w:t>编码</w:t>
+            </w:r>
+          </w:p>
+        </w:tc>
+        <w:tc>
+          <w:tcPr>
+            <w:tcW w:w="1872" w:type="dxa"/>
+            <w:vAlign w:val="center"/>
+          </w:tcPr>
+          <w:p>
+            <w:pPr>
+              <w:snapToGrid w:val="0"/>
+              <w:spacing w:line="27" w:lineRule="atLeast"/>
+              <w:jc w:val="center"/>
+              <w:rPr>
+                <w:rFonts w:ascii="Times New Roman" w:eastAsiaTheme="majorEastAsia" w:hAnsi="Times New Roman" w:cs="Times New Roman"/>
+                <w:szCs w:val="21"/>
+              </w:rPr>
+            </w:pPr>
+            <w:r>
+              <w:rPr>
                 <w:rFonts w:ascii="Times New Roman" w:eastAsiaTheme="majorEastAsia" w:hAnsi="Times New Roman" w:cs="Times New Roman"/>
                 <w:szCs w:val="21"/>
               </w:rPr>
@@ -364,6 +389,29 @@
           </w:tcPr>
           <w:p>
             <w:pPr>
+              <w:snapToGrid w:val="0"/>
+              <w:spacing w:line="27" w:lineRule="atLeast"/>
+              <w:jc w:val="center"/>
+              <w:rPr>
+                <w:rFonts w:ascii="Times New Roman" w:eastAsiaTheme="majorEastAsia" w:hAnsi="Times New Roman" w:cs="Times New Roman" w:hint="eastAsia"/>
+                <w:szCs w:val="21"/>
+              </w:rPr>
+            </w:pPr>
+            <w:r>
+              <w:rPr>
+                <w:rFonts w:ascii="Times New Roman" w:eastAsiaTheme="majorEastAsia" w:hAnsi="Times New Roman" w:cs="Times New Roman"/>
+                <w:szCs w:val="21"/>
+              </w:rPr>
+              <w:t>GX-SB-ZJDX</w:t>
+            </w:r>
+          </w:p>
+        </w:tc>
+        <w:tc>
+          <w:tcPr>
+            <w:tcW w:w="1872" w:type="dxa"/>
+          </w:tcPr>
+          <w:p>
+            <w:pPr>
               <w:rPr>
                 <w:rFonts w:ascii="Times New Roman" w:eastAsiaTheme="majorEastAsia" w:hAnsi="Times New Roman" w:cs="Times New Roman"/>
                 <w:szCs w:val="21"/>
@@ -530,6 +578,29 @@
           </w:tcPr>
           <w:p>
             <w:pPr>
+              <w:snapToGrid w:val="0"/>
+              <w:spacing w:line="27" w:lineRule="atLeast"/>
+              <w:jc w:val="center"/>
+              <w:rPr>
+                <w:rFonts w:ascii="Times New Roman" w:eastAsiaTheme="majorEastAsia" w:hAnsi="Times New Roman" w:cs="Times New Roman" w:hint="eastAsia"/>
+                <w:szCs w:val="21"/>
+              </w:rPr>
+            </w:pPr>
+            <w:r>
+              <w:rPr>
+                <w:rFonts w:ascii="Times New Roman" w:eastAsiaTheme="majorEastAsia" w:hAnsi="Times New Roman" w:cs="Times New Roman"/>
+                <w:szCs w:val="21"/>
+              </w:rPr>
+              <w:t>GX-SB-XHDX</w:t>
+            </w:r>
+          </w:p>
+        </w:tc>
+        <w:tc>
+          <w:tcPr>
+            <w:tcW w:w="1872" w:type="dxa"/>
+          </w:tcPr>
+          <w:p>
+            <w:pPr>
               <w:rPr>
                 <w:rFonts w:ascii="Times New Roman" w:eastAsiaTheme="majorEastAsia" w:hAnsi="Times New Roman" w:cs="Times New Roman"/>
                 <w:szCs w:val="21"/>
@@ -696,6 +767,27 @@
           </w:tcPr>
           <w:p>
             <w:pPr>
+              <w:jc w:val="center"/>
+              <w:rPr>
+                <w:rFonts w:ascii="Times New Roman" w:eastAsiaTheme="majorEastAsia" w:hAnsi="Times New Roman" w:cs="Times New Roman" w:hint="eastAsia"/>
+                <w:szCs w:val="21"/>
+              </w:rPr>
+            </w:pPr>
+            <w:r>
+              <w:rPr>
+                <w:rFonts w:ascii="Times New Roman" w:eastAsiaTheme="majorEastAsia" w:hAnsi="Times New Roman" w:cs="Times New Roman"/>
+                <w:szCs w:val="21"/>
+              </w:rPr>
+              <w:t>GX-SB-GYDX</w:t>
+            </w:r>
+          </w:p>
+        </w:tc>
+        <w:tc>
+          <w:tcPr>
+            <w:tcW w:w="1872" w:type="dxa"/>
+          </w:tcPr>
+          <w:p>
+            <w:pPr>
               <w:rPr>
                 <w:rFonts w:ascii="Times New Roman" w:eastAsiaTheme="majorEastAsia" w:hAnsi="Times New Roman" w:cs="Times New Roman"/>
                 <w:szCs w:val="21"/>
@@ -787,7 +879,7 @@
                 <w:rFonts w:ascii="Times New Roman" w:eastAsiaTheme="majorEastAsia" w:hAnsi="Times New Roman" w:cs="Times New Roman" w:hint="eastAsia"/>
                 <w:szCs w:val="21"/>
               </w:rPr>
-              <w:t>浙江大学</w:t>
+              <w:t>浙工大</w:t>
             </w:r>
           </w:p>
         </w:tc>
@@ -862,6 +954,29 @@
           </w:tcPr>
           <w:p>
             <w:pPr>
+              <w:snapToGrid w:val="0"/>
+              <w:spacing w:line="27" w:lineRule="atLeast"/>
+              <w:jc w:val="center"/>
+              <w:rPr>
+                <w:rFonts w:ascii="Times New Roman" w:eastAsiaTheme="majorEastAsia" w:hAnsi="Times New Roman" w:cs="Times New Roman" w:hint="eastAsia"/>
+                <w:szCs w:val="21"/>
+              </w:rPr>
+            </w:pPr>
+            <w:r>
+              <w:rPr>
+                <w:rFonts w:ascii="Times New Roman" w:eastAsiaTheme="majorEastAsia" w:hAnsi="Times New Roman" w:cs="Times New Roman"/>
+                <w:szCs w:val="21"/>
+              </w:rPr>
+              <w:t>GX-SB-ZJSFDX</w:t>
+            </w:r>
+          </w:p>
+        </w:tc>
+        <w:tc>
+          <w:tcPr>
+            <w:tcW w:w="1872" w:type="dxa"/>
+          </w:tcPr>
+          <w:p>
+            <w:pPr>
               <w:rPr>
                 <w:rFonts w:ascii="Times New Roman" w:eastAsiaTheme="majorEastAsia" w:hAnsi="Times New Roman" w:cs="Times New Roman"/>
                 <w:szCs w:val="21"/>
@@ -953,7 +1068,7 @@
                 <w:rFonts w:ascii="Times New Roman" w:eastAsiaTheme="majorEastAsia" w:hAnsi="Times New Roman" w:cs="Times New Roman" w:hint="eastAsia"/>
                 <w:szCs w:val="21"/>
               </w:rPr>
-              <w:t>西湖大学</w:t>
+              <w:t>浙师大</w:t>
             </w:r>
           </w:p>
         </w:tc>
@@ -1028,6 +1143,29 @@
           </w:tcPr>
           <w:p>
             <w:pPr>
+              <w:snapToGrid w:val="0"/>
+              <w:spacing w:line="27" w:lineRule="atLeast"/>
+              <w:jc w:val="center"/>
+              <w:rPr>
+                <w:rFonts w:ascii="Times New Roman" w:eastAsiaTheme="majorEastAsia" w:hAnsi="Times New Roman" w:cs="Times New Roman" w:hint="eastAsia"/>
+                <w:szCs w:val="21"/>
+              </w:rPr>
+            </w:pPr>
+            <w:r>
+              <w:rPr>
+                <w:rFonts w:ascii="Times New Roman" w:eastAsiaTheme="majorEastAsia" w:hAnsi="Times New Roman" w:cs="Times New Roman"/>
+                <w:szCs w:val="21"/>
+              </w:rPr>
+              <w:t>GX-SB-NBDX</w:t>
+            </w:r>
+          </w:p>
+        </w:tc>
+        <w:tc>
+          <w:tcPr>
+            <w:tcW w:w="1872" w:type="dxa"/>
+          </w:tcPr>
+          <w:p>
+            <w:pPr>
               <w:rPr>
                 <w:rFonts w:ascii="Times New Roman" w:eastAsiaTheme="majorEastAsia" w:hAnsi="Times New Roman" w:cs="Times New Roman"/>
                 <w:szCs w:val="21"/>
@@ -1119,7 +1257,7 @@
                 <w:rFonts w:ascii="Times New Roman" w:eastAsiaTheme="majorEastAsia" w:hAnsi="Times New Roman" w:cs="Times New Roman" w:hint="eastAsia"/>
                 <w:szCs w:val="21"/>
               </w:rPr>
-              <w:t>浙江工业大学</w:t>
+              <w:t>宁大</w:t>
             </w:r>
           </w:p>
         </w:tc>
@@ -1187,6 +1325,22 @@
           </w:tcPr>
           <w:p>
             <w:pPr>
+              <w:snapToGrid w:val="0"/>
+              <w:spacing w:line="27" w:lineRule="atLeast"/>
+              <w:jc w:val="center"/>
+              <w:rPr>
+                <w:rFonts w:ascii="Times New Roman" w:eastAsiaTheme="majorEastAsia" w:hAnsi="Times New Roman" w:cs="Times New Roman"/>
+                <w:szCs w:val="21"/>
+              </w:rPr>
+            </w:pPr>
+          </w:p>
+        </w:tc>
+        <w:tc>
+          <w:tcPr>
+            <w:tcW w:w="1872" w:type="dxa"/>
+          </w:tcPr>
+          <w:p>
+            <w:pPr>
               <w:rPr>
                 <w:rFonts w:ascii="Times New Roman" w:eastAsiaTheme="majorEastAsia" w:hAnsi="Times New Roman" w:cs="Times New Roman"/>
                 <w:szCs w:val="21"/>
@@ -1270,6 +1424,22 @@
           </w:tcPr>
           <w:p>
             <w:pPr>
+              <w:rPr>
+                <w:rFonts w:ascii="Times New Roman" w:eastAsiaTheme="majorEastAsia" w:hAnsi="Times New Roman" w:cs="Times New Roman"/>
+                <w:szCs w:val="21"/>
+              </w:rPr>
+            </w:pPr>
+          </w:p>
+        </w:tc>
+        <w:tc>
+          <w:tcPr>
+            <w:tcW w:w="1872" w:type="dxa"/>
+          </w:tcPr>
+          <w:p>
+            <w:pPr>
+              <w:snapToGrid w:val="0"/>
+              <w:spacing w:line="27" w:lineRule="atLeast"/>
+              <w:jc w:val="center"/>
               <w:rPr>
                 <w:rFonts w:ascii="Times New Roman" w:eastAsiaTheme="majorEastAsia" w:hAnsi="Times New Roman" w:cs="Times New Roman"/>
                 <w:szCs w:val="21"/>
@@ -1367,8 +1537,7 @@
       </w:pPr>
     </w:p>
     <w:sectPr>
-      <w:headerReference w:type="default" r:id="rId7"/>
-      <w:footerReference w:type="default" r:id="rId8"/>
+      <w:footerReference w:type="default" r:id="rId7"/>
       <w:pgSz w:w="11906" w:h="16838"/>
       <w:pgMar w:top="2098" w:right="1474" w:bottom="1984" w:left="1587" w:header="851" w:footer="992" w:gutter="0"/>
       <w:cols w:space="0"/>
@@ -1637,16 +1806,6 @@
     </w:p>
   </w:footnote>
 </w:footnotes>
-</file>
-
-<file path=word/header1.xml><?xml version="1.0" encoding="utf-8"?>
-<w:hdr xmlns:wpc="http://schemas.microsoft.com/office/word/2010/wordprocessingCanvas" xmlns:cx="http://schemas.microsoft.com/office/drawing/2014/chartex" xmlns:cx1="http://schemas.microsoft.com/office/drawing/2015/9/8/chartex" xmlns:cx2="http://schemas.microsoft.com/office/drawing/2015/10/21/chartex" xmlns:cx3="http://schemas.microsoft.com/office/drawing/2016/5/9/chartex" xmlns:cx4="http://schemas.microsoft.com/office/drawing/2016/5/10/chartex" xmlns:cx5="http://schemas.microsoft.com/office/drawing/2016/5/11/chartex" xmlns:cx6="http://schemas.microsoft.com/office/drawing/2016/5/12/chartex" xmlns:cx7="http://schemas.microsoft.com/office/drawing/2016/5/13/chartex" xmlns:cx8="http://schemas.microsoft.com/office/drawing/2016/5/14/chartex" xmlns:mc="http://schemas.openxmlformats.org/markup-compatibility/2006" xmlns:aink="http://schemas.microsoft.com/office/drawing/2016/ink" xmlns:am3d="http://schemas.microsoft.com/office/drawing/2017/model3d" xmlns:o="urn:schemas-microsoft-com:office:office" xmlns:r="http://schemas.openxmlformats.org/officeDocument/2006/relationships" xmlns:m="http://schemas.openxmlformats.org/officeDocument/2006/math" xmlns:v="urn:schemas-microsoft-com:vml" xmlns:wp14="http://schemas.microsoft.com/office/word/2010/wordprocessingDrawing" xmlns:wp="http://schemas.openxmlformats.org/drawingml/2006/wordprocessingDrawing" xmlns:w10="urn:schemas-microsoft-com:office:word" xmlns:w="http://schemas.openxmlformats.org/wordprocessingml/2006/main" xmlns:w14="http://schemas.microsoft.com/office/word/2010/wordml" xmlns:w15="http://schemas.microsoft.com/office/word/2012/wordml" xmlns:w16cex="http://schemas.microsoft.com/office/word/2018/wordml/cex" xmlns:w16cid="http://schemas.microsoft.com/office/word/2016/wordml/cid" xmlns:w16="http://schemas.microsoft.com/office/word/2018/wordml" xmlns:w16sdtdh="http://schemas.microsoft.com/office/word/2020/wordml/sdtdatahash" xmlns:w16se="http://schemas.microsoft.com/office/word/2015/wordml/symex" xmlns:wpg="http://schemas.microsoft.com/office/word/2010/wordprocessingGroup" xmlns:wpi="http://schemas.microsoft.com/office/word/2010/wordprocessingInk" xmlns:wne="http://schemas.microsoft.com/office/word/2006/wordml" xmlns:wps="http://schemas.microsoft.com/office/word/2010/wordprocessingShape" mc:Ignorable="w14 w15 w16se w16cid w16 w16cex w16sdtdh wp14">
-  <w:p>
-    <w:pPr>
-      <w:pStyle w:val="a4"/>
-    </w:pPr>
-  </w:p>
-</w:hdr>
 </file>
 
 <file path=word/styles.xml><?xml version="1.0" encoding="utf-8"?>

</xml_diff>